<commit_message>
1. Papers 第二章 finished 2. add new title to 第三章
</commit_message>
<xml_diff>
--- a/doc/Graduation_Design_Thesis_Document_wfg_V1.0.docx
+++ b/doc/Graduation_Design_Thesis_Document_wfg_V1.0.docx
@@ -2305,7 +2305,7 @@
         <w:ind w:left="0"/>
         <w:rPr>
           <w:rFonts w:ascii="宋体" w:hAnsi="宋体" w:cs="Times New Roman"/>
-          <w:smallCaps w:val="0"/>
+          <w:smallCaps/>
           <w:noProof/>
           <w:sz w:val="24"/>
           <w:szCs w:val="24"/>
@@ -2453,7 +2453,7 @@
         <w:ind w:left="0"/>
         <w:rPr>
           <w:rFonts w:ascii="宋体" w:hAnsi="宋体" w:cs="Times New Roman"/>
-          <w:smallCaps w:val="0"/>
+          <w:smallCaps/>
           <w:noProof/>
           <w:sz w:val="24"/>
           <w:szCs w:val="24"/>
@@ -2601,7 +2601,7 @@
         <w:ind w:left="0"/>
         <w:rPr>
           <w:rFonts w:ascii="宋体" w:hAnsi="宋体" w:cs="Times New Roman"/>
-          <w:smallCaps w:val="0"/>
+          <w:smallCaps/>
           <w:noProof/>
           <w:sz w:val="24"/>
           <w:szCs w:val="24"/>
@@ -2900,7 +2900,7 @@
         <w:ind w:left="0"/>
         <w:rPr>
           <w:rFonts w:ascii="宋体" w:hAnsi="宋体" w:cs="Times New Roman"/>
-          <w:smallCaps w:val="0"/>
+          <w:smallCaps/>
           <w:noProof/>
           <w:sz w:val="24"/>
           <w:szCs w:val="24"/>
@@ -3048,7 +3048,7 @@
         <w:ind w:left="0"/>
         <w:rPr>
           <w:rFonts w:ascii="宋体" w:hAnsi="宋体" w:cs="Times New Roman"/>
-          <w:smallCaps w:val="0"/>
+          <w:smallCaps/>
           <w:noProof/>
           <w:sz w:val="24"/>
           <w:szCs w:val="24"/>
@@ -3649,7 +3649,7 @@
         <w:ind w:left="0"/>
         <w:rPr>
           <w:rFonts w:ascii="宋体" w:hAnsi="宋体" w:cs="Times New Roman"/>
-          <w:smallCaps w:val="0"/>
+          <w:smallCaps/>
           <w:noProof/>
           <w:sz w:val="24"/>
           <w:szCs w:val="24"/>
@@ -3797,7 +3797,7 @@
         <w:ind w:left="0"/>
         <w:rPr>
           <w:rFonts w:ascii="宋体" w:hAnsi="宋体" w:cs="Times New Roman"/>
-          <w:smallCaps w:val="0"/>
+          <w:smallCaps/>
           <w:noProof/>
           <w:sz w:val="24"/>
           <w:szCs w:val="24"/>
@@ -3945,7 +3945,7 @@
         <w:ind w:left="0"/>
         <w:rPr>
           <w:rFonts w:ascii="宋体" w:hAnsi="宋体" w:cs="Times New Roman"/>
-          <w:smallCaps w:val="0"/>
+          <w:smallCaps/>
           <w:noProof/>
           <w:sz w:val="24"/>
           <w:szCs w:val="24"/>
@@ -3980,7 +3980,27 @@
             <w:sz w:val="24"/>
             <w:szCs w:val="24"/>
           </w:rPr>
-          <w:t>3Web</w:t>
+          <w:t>3W</w:t>
+        </w:r>
+        <w:r>
+          <w:rPr>
+            <w:rStyle w:val="aa"/>
+            <w:rFonts w:ascii="Times New Roman" w:hAnsi="Times New Roman"/>
+            <w:noProof/>
+            <w:sz w:val="24"/>
+            <w:szCs w:val="24"/>
+          </w:rPr>
+          <w:t>e</w:t>
+        </w:r>
+        <w:r>
+          <w:rPr>
+            <w:rStyle w:val="aa"/>
+            <w:rFonts w:ascii="Times New Roman" w:hAnsi="Times New Roman"/>
+            <w:noProof/>
+            <w:sz w:val="24"/>
+            <w:szCs w:val="24"/>
+          </w:rPr>
+          <w:t>b</w:t>
         </w:r>
         <w:r>
           <w:rPr>
@@ -11363,7 +11383,7 @@
         <w:ind w:firstLineChars="200" w:firstLine="480"/>
         <w:jc w:val="left"/>
         <w:rPr>
-          <w:rFonts w:ascii="宋体" w:hAnsi="宋体" w:hint="eastAsia"/>
+          <w:rFonts w:ascii="宋体" w:hAnsi="宋体"/>
           <w:sz w:val="24"/>
         </w:rPr>
       </w:pPr>
@@ -12321,7 +12341,7 @@
         <w:ind w:firstLineChars="200" w:firstLine="480"/>
         <w:jc w:val="left"/>
         <w:rPr>
-          <w:rFonts w:ascii="宋体" w:hAnsi="宋体" w:hint="eastAsia"/>
+          <w:rFonts w:ascii="宋体" w:hAnsi="宋体"/>
           <w:sz w:val="24"/>
         </w:rPr>
       </w:pPr>
@@ -12849,7 +12869,7 @@
         <w:ind w:firstLineChars="200" w:firstLine="480"/>
         <w:jc w:val="left"/>
         <w:rPr>
-          <w:rFonts w:ascii="宋体" w:hAnsi="宋体" w:hint="eastAsia"/>
+          <w:rFonts w:ascii="宋体" w:hAnsi="宋体"/>
           <w:sz w:val="24"/>
         </w:rPr>
       </w:pPr>
@@ -13000,8 +13020,6 @@
         </w:rPr>
         <w:t>灯光、蜂鸣器等）上。</w:t>
       </w:r>
-      <w:bookmarkStart w:id="16" w:name="_GoBack"/>
-      <w:bookmarkEnd w:id="16"/>
     </w:p>
     <w:p>
       <w:pPr>
@@ -13011,16 +13029,16 @@
         <w:jc w:val="center"/>
         <w:outlineLvl w:val="0"/>
         <w:rPr>
-          <w:rFonts w:ascii="黑体" w:eastAsia="黑体" w:hAnsi="黑体" w:hint="eastAsia"/>
+          <w:rFonts w:ascii="黑体" w:eastAsia="黑体" w:hAnsi="黑体"/>
           <w:b/>
           <w:bCs/>
           <w:sz w:val="32"/>
           <w:szCs w:val="32"/>
         </w:rPr>
       </w:pPr>
-      <w:bookmarkStart w:id="17" w:name="_Toc33743000"/>
-      <w:bookmarkStart w:id="18" w:name="_Toc33743152"/>
-      <w:bookmarkStart w:id="19" w:name="_Toc33743582"/>
+      <w:bookmarkStart w:id="16" w:name="_Toc33743000"/>
+      <w:bookmarkStart w:id="17" w:name="_Toc33743152"/>
+      <w:bookmarkStart w:id="18" w:name="_Toc33743582"/>
       <w:r>
         <w:rPr>
           <w:rFonts w:eastAsia="黑体" w:hint="eastAsia"/>
@@ -13051,9 +13069,9 @@
         </w:rPr>
         <w:t>系统总体设计方案</w:t>
       </w:r>
+      <w:bookmarkEnd w:id="16"/>
       <w:bookmarkEnd w:id="17"/>
       <w:bookmarkEnd w:id="18"/>
-      <w:bookmarkEnd w:id="19"/>
     </w:p>
     <w:p>
       <w:pPr>
@@ -13071,9 +13089,9 @@
           <w:szCs w:val="28"/>
         </w:rPr>
       </w:pPr>
-      <w:bookmarkStart w:id="20" w:name="_Toc33743001"/>
-      <w:bookmarkStart w:id="21" w:name="_Toc33743153"/>
-      <w:bookmarkStart w:id="22" w:name="_Toc33743583"/>
+      <w:bookmarkStart w:id="19" w:name="_Toc33743001"/>
+      <w:bookmarkStart w:id="20" w:name="_Toc33743153"/>
+      <w:bookmarkStart w:id="21" w:name="_Toc33743583"/>
       <w:r>
         <w:rPr>
           <w:rFonts w:hint="eastAsia"/>
@@ -13113,18 +13131,774 @@
         </w:rPr>
         <w:t>系统需求分析</w:t>
       </w:r>
+      <w:bookmarkEnd w:id="19"/>
       <w:bookmarkEnd w:id="20"/>
       <w:bookmarkEnd w:id="21"/>
-      <w:bookmarkEnd w:id="22"/>
     </w:p>
     <w:p>
       <w:pPr>
         <w:adjustRightInd w:val="0"/>
         <w:snapToGrid w:val="0"/>
         <w:spacing w:line="300" w:lineRule="auto"/>
+        <w:ind w:firstLineChars="200" w:firstLine="480"/>
         <w:jc w:val="left"/>
         <w:rPr>
           <w:rFonts w:ascii="宋体" w:hAnsi="宋体"/>
+          <w:sz w:val="24"/>
+        </w:rPr>
+      </w:pPr>
+      <w:r>
+        <w:rPr>
+          <w:rFonts w:ascii="宋体" w:hAnsi="宋体" w:hint="eastAsia"/>
+          <w:sz w:val="24"/>
+        </w:rPr>
+        <w:t>该系统主要包括由C语言编写的物联网平台、Java语言编写的Web服务端和由前端语言开发的Web网页端，还需要数据库来存储系统数据。</w:t>
+      </w:r>
+    </w:p>
+    <w:p>
+      <w:pPr>
+        <w:adjustRightInd w:val="0"/>
+        <w:snapToGrid w:val="0"/>
+        <w:spacing w:line="300" w:lineRule="auto"/>
+        <w:ind w:leftChars="200" w:left="420"/>
+        <w:jc w:val="left"/>
+        <w:outlineLvl w:val="1"/>
+        <w:rPr>
+          <w:rFonts w:ascii="宋体" w:hAnsi="宋体" w:hint="eastAsia"/>
+          <w:b/>
+          <w:bCs/>
+          <w:sz w:val="28"/>
+          <w:szCs w:val="28"/>
+        </w:rPr>
+      </w:pPr>
+      <w:bookmarkStart w:id="22" w:name="_Toc33743002"/>
+      <w:bookmarkStart w:id="23" w:name="_Toc33743154"/>
+      <w:bookmarkStart w:id="24" w:name="_Toc33743584"/>
+      <w:r>
+        <w:rPr>
+          <w:rFonts w:hint="eastAsia"/>
+          <w:b/>
+          <w:bCs/>
+          <w:sz w:val="28"/>
+          <w:szCs w:val="28"/>
+        </w:rPr>
+        <w:t>2</w:t>
+      </w:r>
+      <w:r>
+        <w:rPr>
+          <w:rFonts w:ascii="宋体" w:hAnsi="宋体"/>
+          <w:b/>
+          <w:bCs/>
+          <w:sz w:val="28"/>
+          <w:szCs w:val="28"/>
+        </w:rPr>
+        <w:t>.</w:t>
+      </w:r>
+      <w:r>
+        <w:rPr>
+          <w:b/>
+          <w:bCs/>
+          <w:sz w:val="28"/>
+          <w:szCs w:val="28"/>
+        </w:rPr>
+        <w:t>2</w:t>
+      </w:r>
+      <w:r>
+        <w:rPr>
+          <w:rFonts w:ascii="宋体" w:hAnsi="宋体" w:hint="eastAsia"/>
+          <w:b/>
+          <w:bCs/>
+          <w:sz w:val="28"/>
+          <w:szCs w:val="28"/>
+        </w:rPr>
+        <w:t>系统总体架构设计</w:t>
+      </w:r>
+      <w:bookmarkEnd w:id="22"/>
+      <w:bookmarkEnd w:id="23"/>
+      <w:bookmarkEnd w:id="24"/>
+    </w:p>
+    <w:p>
+      <w:pPr>
+        <w:adjustRightInd w:val="0"/>
+        <w:snapToGrid w:val="0"/>
+        <w:spacing w:line="300" w:lineRule="auto"/>
+        <w:ind w:leftChars="200" w:left="420"/>
+        <w:jc w:val="left"/>
+        <w:outlineLvl w:val="2"/>
+        <w:rPr>
+          <w:rFonts w:ascii="宋体" w:hAnsi="宋体"/>
+          <w:b/>
+          <w:bCs/>
+          <w:sz w:val="24"/>
+        </w:rPr>
+      </w:pPr>
+      <w:r>
+        <w:rPr>
+          <w:b/>
+          <w:bCs/>
+          <w:sz w:val="24"/>
+        </w:rPr>
+        <w:t>2</w:t>
+      </w:r>
+      <w:r>
+        <w:rPr>
+          <w:rFonts w:ascii="宋体" w:hAnsi="宋体"/>
+          <w:b/>
+          <w:bCs/>
+          <w:sz w:val="24"/>
+        </w:rPr>
+        <w:t>.</w:t>
+      </w:r>
+      <w:r>
+        <w:rPr>
+          <w:b/>
+          <w:bCs/>
+          <w:sz w:val="24"/>
+        </w:rPr>
+        <w:t>2</w:t>
+      </w:r>
+      <w:r>
+        <w:rPr>
+          <w:rFonts w:ascii="宋体" w:hAnsi="宋体"/>
+          <w:b/>
+          <w:bCs/>
+          <w:sz w:val="24"/>
+        </w:rPr>
+        <w:t>.</w:t>
+      </w:r>
+      <w:r>
+        <w:rPr>
+          <w:rFonts w:hint="eastAsia"/>
+          <w:b/>
+          <w:bCs/>
+          <w:sz w:val="24"/>
+        </w:rPr>
+        <w:t>1</w:t>
+      </w:r>
+      <w:r>
+        <w:rPr>
+          <w:rFonts w:ascii="宋体" w:hAnsi="宋体" w:hint="eastAsia"/>
+          <w:b/>
+          <w:bCs/>
+          <w:sz w:val="24"/>
+        </w:rPr>
+        <w:t>数据建模</w:t>
+      </w:r>
+    </w:p>
+    <w:p>
+      <w:pPr>
+        <w:adjustRightInd w:val="0"/>
+        <w:snapToGrid w:val="0"/>
+        <w:spacing w:line="300" w:lineRule="auto"/>
+        <w:ind w:firstLineChars="200" w:firstLine="480"/>
+        <w:jc w:val="left"/>
+        <w:rPr>
+          <w:rFonts w:ascii="宋体" w:hAnsi="宋体"/>
+          <w:sz w:val="24"/>
+        </w:rPr>
+      </w:pPr>
+      <w:r>
+        <w:rPr>
+          <w:rFonts w:ascii="宋体" w:hAnsi="宋体" w:hint="eastAsia"/>
+          <w:sz w:val="24"/>
+        </w:rPr>
+        <w:t>数据建模是</w:t>
+      </w:r>
+      <w:r>
+        <w:rPr>
+          <w:rFonts w:ascii="宋体" w:hAnsi="宋体" w:hint="eastAsia"/>
+          <w:sz w:val="24"/>
+        </w:rPr>
+        <w:t>对现实世界中的各类数据抽象的组织起来，确定数据库需要管辖的数据范围和对数据的组织形式等，最终转化为现实中数据库的过程。一套完整的系统设计，必须要有数据库的支撑，对数据的业务处理，是系统运转的核心。本论文设计的系统，数据建模分为两个部分，物理建模和数据库E-R图。</w:t>
+      </w:r>
+    </w:p>
+    <w:p>
+      <w:pPr>
+        <w:adjustRightInd w:val="0"/>
+        <w:snapToGrid w:val="0"/>
+        <w:spacing w:line="300" w:lineRule="auto"/>
+        <w:ind w:firstLineChars="200" w:firstLine="480"/>
+        <w:jc w:val="left"/>
+        <w:rPr>
+          <w:rFonts w:ascii="宋体" w:hAnsi="宋体" w:hint="eastAsia"/>
+          <w:sz w:val="24"/>
+        </w:rPr>
+      </w:pPr>
+      <w:r>
+        <w:rPr>
+          <w:rFonts w:ascii="宋体" w:hAnsi="宋体" w:hint="eastAsia"/>
+          <w:sz w:val="24"/>
+        </w:rPr>
+        <w:lastRenderedPageBreak/>
+        <w:t>物理建模使用软件</w:t>
+      </w:r>
+      <w:r>
+        <w:rPr>
+          <w:rFonts w:ascii="宋体" w:hAnsi="宋体"/>
+          <w:sz w:val="24"/>
+        </w:rPr>
+        <w:t>Power Designer</w:t>
+      </w:r>
+      <w:r>
+        <w:rPr>
+          <w:rStyle w:val="af3"/>
+          <w:rFonts w:ascii="宋体" w:hAnsi="宋体"/>
+          <w:sz w:val="24"/>
+        </w:rPr>
+        <w:footnoteReference w:id="2"/>
+      </w:r>
+      <w:r>
+        <w:rPr>
+          <w:rFonts w:ascii="宋体" w:hAnsi="宋体" w:hint="eastAsia"/>
+          <w:sz w:val="24"/>
+        </w:rPr>
+        <w:t>构建模型。结合当前</w:t>
+      </w:r>
+      <w:r>
+        <w:rPr>
+          <w:rFonts w:ascii="宋体" w:hAnsi="宋体" w:hint="eastAsia"/>
+          <w:sz w:val="24"/>
+        </w:rPr>
+        <w:t>社会的现状，构建该系统需求下的物理模型，然后转换为实体关系E-R图。现实生活中的一类数据抽象成一张数据库中的表，一条数据就是一条记录，这条记录所展示的每一点信息，就是数据库中表的每一列，依照此关系就可以构建出物理模型。</w:t>
+      </w:r>
+      <w:r>
+        <w:rPr>
+          <w:rFonts w:ascii="宋体" w:hAnsi="宋体" w:hint="eastAsia"/>
+          <w:sz w:val="24"/>
+        </w:rPr>
+        <w:t>然后根据物理模型生成对应的数据库SQL语句和E-R实体关系图，最后使用MySQL运行SQL脚本，将实体关系映射到MySQL数据库中。</w:t>
+      </w:r>
+    </w:p>
+    <w:p>
+      <w:pPr>
+        <w:adjustRightInd w:val="0"/>
+        <w:snapToGrid w:val="0"/>
+        <w:spacing w:line="300" w:lineRule="auto"/>
+        <w:ind w:leftChars="200" w:left="420"/>
+        <w:jc w:val="left"/>
+        <w:outlineLvl w:val="2"/>
+        <w:rPr>
+          <w:rFonts w:ascii="宋体" w:hAnsi="宋体"/>
+          <w:b/>
+          <w:bCs/>
+          <w:sz w:val="24"/>
+        </w:rPr>
+      </w:pPr>
+      <w:r>
+        <w:rPr>
+          <w:rFonts w:hint="eastAsia"/>
+          <w:b/>
+          <w:bCs/>
+          <w:sz w:val="24"/>
+        </w:rPr>
+        <w:t>2</w:t>
+      </w:r>
+      <w:r>
+        <w:rPr>
+          <w:rFonts w:ascii="宋体" w:hAnsi="宋体" w:hint="eastAsia"/>
+          <w:b/>
+          <w:bCs/>
+          <w:sz w:val="24"/>
+        </w:rPr>
+        <w:t>.</w:t>
+      </w:r>
+      <w:r>
+        <w:rPr>
+          <w:rFonts w:hint="eastAsia"/>
+          <w:b/>
+          <w:bCs/>
+          <w:sz w:val="24"/>
+        </w:rPr>
+        <w:t>2</w:t>
+      </w:r>
+      <w:r>
+        <w:rPr>
+          <w:rFonts w:ascii="宋体" w:hAnsi="宋体"/>
+          <w:b/>
+          <w:bCs/>
+          <w:sz w:val="24"/>
+        </w:rPr>
+        <w:t>.</w:t>
+      </w:r>
+      <w:r>
+        <w:rPr>
+          <w:b/>
+          <w:bCs/>
+          <w:sz w:val="24"/>
+        </w:rPr>
+        <w:t>2</w:t>
+      </w:r>
+      <w:r>
+        <w:rPr>
+          <w:rFonts w:ascii="宋体" w:hAnsi="宋体" w:hint="eastAsia"/>
+          <w:b/>
+          <w:bCs/>
+          <w:sz w:val="24"/>
+        </w:rPr>
+        <w:t>系统主要硬件设计</w:t>
+      </w:r>
+    </w:p>
+    <w:p>
+      <w:pPr>
+        <w:adjustRightInd w:val="0"/>
+        <w:snapToGrid w:val="0"/>
+        <w:spacing w:line="300" w:lineRule="auto"/>
+        <w:ind w:firstLineChars="200" w:firstLine="480"/>
+        <w:jc w:val="left"/>
+        <w:rPr>
+          <w:rFonts w:ascii="宋体" w:hAnsi="宋体" w:hint="eastAsia"/>
+          <w:sz w:val="24"/>
+        </w:rPr>
+      </w:pPr>
+      <w:r>
+        <w:rPr>
+          <w:rFonts w:ascii="宋体" w:hAnsi="宋体" w:hint="eastAsia"/>
+          <w:sz w:val="24"/>
+        </w:rPr>
+        <w:t>使用STM</w:t>
+      </w:r>
+      <w:r>
+        <w:rPr>
+          <w:rFonts w:ascii="宋体" w:hAnsi="宋体"/>
+          <w:sz w:val="24"/>
+        </w:rPr>
+        <w:t>32</w:t>
+      </w:r>
+      <w:r>
+        <w:rPr>
+          <w:rFonts w:ascii="宋体" w:hAnsi="宋体" w:hint="eastAsia"/>
+          <w:sz w:val="24"/>
+        </w:rPr>
+        <w:t>系列的开发板，该设计使用的是STM32F103ZET6最小系统板。购买配套的RC522系列的RFID射频模块和ESP8266WIFI模块，将其焊接在一起。使用Keil</w:t>
+      </w:r>
+      <w:r>
+        <w:rPr>
+          <w:rFonts w:ascii="宋体" w:hAnsi="宋体"/>
+          <w:sz w:val="24"/>
+        </w:rPr>
+        <w:t>5</w:t>
+      </w:r>
+      <w:r>
+        <w:rPr>
+          <w:rFonts w:ascii="宋体" w:hAnsi="宋体" w:hint="eastAsia"/>
+          <w:sz w:val="24"/>
+        </w:rPr>
+        <w:t>作为开发和仿真模拟软件，通过对STM</w:t>
+      </w:r>
+      <w:r>
+        <w:rPr>
+          <w:rFonts w:ascii="宋体" w:hAnsi="宋体"/>
+          <w:sz w:val="24"/>
+        </w:rPr>
+        <w:t>32</w:t>
+      </w:r>
+      <w:r>
+        <w:rPr>
+          <w:rFonts w:ascii="宋体" w:hAnsi="宋体" w:hint="eastAsia"/>
+          <w:sz w:val="24"/>
+        </w:rPr>
+        <w:t>开发板的串口</w:t>
+      </w:r>
+      <w:r>
+        <w:rPr>
+          <w:rFonts w:ascii="宋体" w:hAnsi="宋体" w:hint="eastAsia"/>
+          <w:sz w:val="24"/>
+        </w:rPr>
+        <w:t>、</w:t>
+      </w:r>
+      <w:r>
+        <w:rPr>
+          <w:rFonts w:ascii="宋体" w:hAnsi="宋体" w:hint="eastAsia"/>
+          <w:sz w:val="24"/>
+        </w:rPr>
+        <w:t>GPIO引脚</w:t>
+      </w:r>
+      <w:r>
+        <w:rPr>
+          <w:rFonts w:ascii="宋体" w:hAnsi="宋体" w:hint="eastAsia"/>
+          <w:sz w:val="24"/>
+        </w:rPr>
+        <w:t>、寄存器等进行配置，通过LED</w:t>
+      </w:r>
+      <w:proofErr w:type="gramStart"/>
+      <w:r>
+        <w:rPr>
+          <w:rFonts w:ascii="宋体" w:hAnsi="宋体" w:hint="eastAsia"/>
+          <w:sz w:val="24"/>
+        </w:rPr>
+        <w:t>灯作为</w:t>
+      </w:r>
+      <w:proofErr w:type="gramEnd"/>
+      <w:r>
+        <w:rPr>
+          <w:rFonts w:ascii="宋体" w:hAnsi="宋体" w:hint="eastAsia"/>
+          <w:sz w:val="24"/>
+        </w:rPr>
+        <w:t>系统状态的指示，使用按键来控制开发板的操作，各个硬件相互配合，完成数据的收集和与服务器的交互。</w:t>
+      </w:r>
+    </w:p>
+    <w:p>
+      <w:pPr>
+        <w:adjustRightInd w:val="0"/>
+        <w:snapToGrid w:val="0"/>
+        <w:spacing w:line="300" w:lineRule="auto"/>
+        <w:ind w:leftChars="200" w:left="420"/>
+        <w:jc w:val="left"/>
+        <w:outlineLvl w:val="2"/>
+        <w:rPr>
+          <w:rFonts w:ascii="宋体" w:hAnsi="宋体"/>
+          <w:b/>
+          <w:bCs/>
+          <w:sz w:val="24"/>
+        </w:rPr>
+      </w:pPr>
+      <w:r>
+        <w:rPr>
+          <w:b/>
+          <w:bCs/>
+          <w:sz w:val="24"/>
+        </w:rPr>
+        <w:t>2</w:t>
+      </w:r>
+      <w:r>
+        <w:rPr>
+          <w:rFonts w:ascii="宋体" w:hAnsi="宋体"/>
+          <w:b/>
+          <w:bCs/>
+          <w:sz w:val="24"/>
+        </w:rPr>
+        <w:t>.</w:t>
+      </w:r>
+      <w:r>
+        <w:rPr>
+          <w:b/>
+          <w:bCs/>
+          <w:sz w:val="24"/>
+        </w:rPr>
+        <w:t>2</w:t>
+      </w:r>
+      <w:r>
+        <w:rPr>
+          <w:rFonts w:ascii="宋体" w:hAnsi="宋体"/>
+          <w:b/>
+          <w:bCs/>
+          <w:sz w:val="24"/>
+        </w:rPr>
+        <w:t>.</w:t>
+      </w:r>
+      <w:r>
+        <w:rPr>
+          <w:b/>
+          <w:bCs/>
+          <w:sz w:val="24"/>
+        </w:rPr>
+        <w:t>3</w:t>
+      </w:r>
+      <w:r>
+        <w:rPr>
+          <w:rFonts w:ascii="宋体" w:hAnsi="宋体" w:hint="eastAsia"/>
+          <w:b/>
+          <w:bCs/>
+          <w:sz w:val="24"/>
+        </w:rPr>
+        <w:t>系统</w:t>
+      </w:r>
+      <w:r>
+        <w:rPr>
+          <w:rFonts w:hint="eastAsia"/>
+          <w:b/>
+          <w:bCs/>
+          <w:sz w:val="24"/>
+        </w:rPr>
+        <w:t>Web</w:t>
+      </w:r>
+      <w:r>
+        <w:rPr>
+          <w:rFonts w:ascii="宋体" w:hAnsi="宋体" w:hint="eastAsia"/>
+          <w:b/>
+          <w:bCs/>
+          <w:sz w:val="24"/>
+        </w:rPr>
+        <w:t>端设计</w:t>
+      </w:r>
+    </w:p>
+    <w:p>
+      <w:pPr>
+        <w:adjustRightInd w:val="0"/>
+        <w:snapToGrid w:val="0"/>
+        <w:spacing w:line="300" w:lineRule="auto"/>
+        <w:ind w:firstLineChars="200" w:firstLine="480"/>
+        <w:jc w:val="left"/>
+        <w:rPr>
+          <w:rFonts w:ascii="宋体" w:hAnsi="宋体" w:hint="eastAsia"/>
+          <w:sz w:val="24"/>
+        </w:rPr>
+      </w:pPr>
+      <w:r>
+        <w:rPr>
+          <w:rFonts w:ascii="宋体" w:hAnsi="宋体" w:hint="eastAsia"/>
+          <w:sz w:val="24"/>
+        </w:rPr>
+        <w:t>Web</w:t>
+      </w:r>
+      <w:proofErr w:type="gramStart"/>
+      <w:r>
+        <w:rPr>
+          <w:rFonts w:ascii="宋体" w:hAnsi="宋体" w:hint="eastAsia"/>
+          <w:sz w:val="24"/>
+        </w:rPr>
+        <w:t>端主要</w:t>
+      </w:r>
+      <w:proofErr w:type="gramEnd"/>
+      <w:r>
+        <w:rPr>
+          <w:rFonts w:ascii="宋体" w:hAnsi="宋体" w:hint="eastAsia"/>
+          <w:sz w:val="24"/>
+        </w:rPr>
+        <w:t>分为两部分，Web服务端和Web前端。Web服务端使用Java语言，通过目前各大互联网企业通用的Spring全家桶作为系统主要架构，包括：系统搭建使用Spring</w:t>
+      </w:r>
+      <w:r>
+        <w:rPr>
+          <w:rFonts w:ascii="宋体" w:hAnsi="宋体"/>
+          <w:sz w:val="24"/>
+        </w:rPr>
+        <w:t xml:space="preserve"> </w:t>
+      </w:r>
+      <w:r>
+        <w:rPr>
+          <w:rFonts w:ascii="宋体" w:hAnsi="宋体" w:hint="eastAsia"/>
+          <w:sz w:val="24"/>
+        </w:rPr>
+        <w:t>B</w:t>
+      </w:r>
+      <w:r>
+        <w:rPr>
+          <w:rFonts w:ascii="宋体" w:hAnsi="宋体"/>
+          <w:sz w:val="24"/>
+        </w:rPr>
+        <w:t>oot</w:t>
+      </w:r>
+      <w:r>
+        <w:rPr>
+          <w:rFonts w:ascii="宋体" w:hAnsi="宋体" w:hint="eastAsia"/>
+          <w:sz w:val="24"/>
+        </w:rPr>
+        <w:t>，数据持久</w:t>
+      </w:r>
+      <w:proofErr w:type="gramStart"/>
+      <w:r>
+        <w:rPr>
+          <w:rFonts w:ascii="宋体" w:hAnsi="宋体" w:hint="eastAsia"/>
+          <w:sz w:val="24"/>
+        </w:rPr>
+        <w:t>层操作</w:t>
+      </w:r>
+      <w:proofErr w:type="gramEnd"/>
+      <w:r>
+        <w:rPr>
+          <w:rFonts w:ascii="宋体" w:hAnsi="宋体" w:hint="eastAsia"/>
+          <w:sz w:val="24"/>
+        </w:rPr>
+        <w:t>使用</w:t>
+      </w:r>
+      <w:proofErr w:type="spellStart"/>
+      <w:r>
+        <w:rPr>
+          <w:rFonts w:ascii="宋体" w:hAnsi="宋体" w:hint="eastAsia"/>
+          <w:sz w:val="24"/>
+        </w:rPr>
+        <w:t>Mybatis</w:t>
+      </w:r>
+      <w:proofErr w:type="spellEnd"/>
+      <w:r>
+        <w:rPr>
+          <w:rFonts w:ascii="宋体" w:hAnsi="宋体" w:hint="eastAsia"/>
+          <w:sz w:val="24"/>
+        </w:rPr>
+        <w:t>，访问控制层使用</w:t>
+      </w:r>
+      <w:r>
+        <w:rPr>
+          <w:rFonts w:ascii="宋体" w:hAnsi="宋体" w:hint="eastAsia"/>
+          <w:sz w:val="24"/>
+        </w:rPr>
+        <w:t>Spring</w:t>
+      </w:r>
+      <w:r>
+        <w:rPr>
+          <w:rFonts w:ascii="宋体" w:hAnsi="宋体"/>
+          <w:sz w:val="24"/>
+        </w:rPr>
+        <w:t xml:space="preserve"> </w:t>
+      </w:r>
+      <w:r>
+        <w:rPr>
+          <w:rFonts w:ascii="宋体" w:hAnsi="宋体" w:hint="eastAsia"/>
+          <w:sz w:val="24"/>
+        </w:rPr>
+        <w:t>MVC，数据安全和权限访问控制使用Spring</w:t>
+      </w:r>
+      <w:r>
+        <w:rPr>
+          <w:rFonts w:ascii="宋体" w:hAnsi="宋体"/>
+          <w:sz w:val="24"/>
+        </w:rPr>
+        <w:t xml:space="preserve"> </w:t>
+      </w:r>
+      <w:r>
+        <w:rPr>
+          <w:rFonts w:ascii="宋体" w:hAnsi="宋体" w:hint="eastAsia"/>
+          <w:sz w:val="24"/>
+        </w:rPr>
+        <w:t>Security，再结合Spring</w:t>
+      </w:r>
+      <w:r>
+        <w:rPr>
+          <w:rFonts w:ascii="宋体" w:hAnsi="宋体"/>
+          <w:sz w:val="24"/>
+        </w:rPr>
+        <w:t xml:space="preserve"> </w:t>
+      </w:r>
+      <w:r>
+        <w:rPr>
+          <w:rFonts w:ascii="宋体" w:hAnsi="宋体" w:hint="eastAsia"/>
+          <w:sz w:val="24"/>
+        </w:rPr>
+        <w:t>IOC和Spring</w:t>
+      </w:r>
+      <w:r>
+        <w:rPr>
+          <w:rFonts w:ascii="宋体" w:hAnsi="宋体"/>
+          <w:sz w:val="24"/>
+        </w:rPr>
+        <w:t xml:space="preserve"> </w:t>
+      </w:r>
+      <w:r>
+        <w:rPr>
+          <w:rFonts w:ascii="宋体" w:hAnsi="宋体" w:hint="eastAsia"/>
+          <w:sz w:val="24"/>
+        </w:rPr>
+        <w:t>AOP即可实现一整套的服务端架构。</w:t>
+      </w:r>
+    </w:p>
+    <w:p>
+      <w:pPr>
+        <w:adjustRightInd w:val="0"/>
+        <w:snapToGrid w:val="0"/>
+        <w:spacing w:beforeLines="100" w:before="240" w:line="300" w:lineRule="auto"/>
+        <w:jc w:val="center"/>
+        <w:outlineLvl w:val="0"/>
+        <w:rPr>
+          <w:rFonts w:ascii="黑体" w:eastAsia="黑体" w:hAnsi="黑体"/>
+          <w:b/>
+          <w:bCs/>
+          <w:sz w:val="32"/>
+          <w:szCs w:val="32"/>
+        </w:rPr>
+      </w:pPr>
+      <w:bookmarkStart w:id="25" w:name="_Toc33743003"/>
+      <w:bookmarkStart w:id="26" w:name="_Toc33743155"/>
+      <w:bookmarkStart w:id="27" w:name="_Toc33743585"/>
+      <w:r>
+        <w:rPr>
+          <w:rFonts w:eastAsia="黑体" w:hint="eastAsia"/>
+          <w:b/>
+          <w:bCs/>
+          <w:sz w:val="32"/>
+          <w:szCs w:val="32"/>
+        </w:rPr>
+        <w:t>3</w:t>
+      </w:r>
+      <w:r>
+        <w:rPr>
+          <w:rFonts w:ascii="黑体" w:eastAsia="黑体" w:hAnsi="黑体"/>
+          <w:b/>
+          <w:bCs/>
+          <w:sz w:val="32"/>
+          <w:szCs w:val="32"/>
+        </w:rPr>
+        <w:t>.</w:t>
+      </w:r>
+      <w:r>
+        <w:rPr>
+          <w:rFonts w:ascii="黑体" w:eastAsia="黑体" w:hAnsi="黑体" w:hint="eastAsia"/>
+          <w:b/>
+          <w:bCs/>
+          <w:sz w:val="32"/>
+          <w:szCs w:val="32"/>
+        </w:rPr>
+        <w:t>系统开发环境搭建</w:t>
+      </w:r>
+      <w:bookmarkEnd w:id="25"/>
+      <w:bookmarkEnd w:id="26"/>
+      <w:bookmarkEnd w:id="27"/>
+    </w:p>
+    <w:p>
+      <w:pPr>
+        <w:adjustRightInd w:val="0"/>
+        <w:snapToGrid w:val="0"/>
+        <w:spacing w:line="300" w:lineRule="auto"/>
+        <w:ind w:leftChars="200" w:left="420"/>
+        <w:jc w:val="left"/>
+        <w:outlineLvl w:val="1"/>
+        <w:rPr>
+          <w:rFonts w:ascii="宋体" w:hAnsi="宋体"/>
+          <w:b/>
+          <w:bCs/>
+          <w:sz w:val="28"/>
+          <w:szCs w:val="28"/>
+        </w:rPr>
+      </w:pPr>
+      <w:r>
+        <w:rPr>
+          <w:b/>
+          <w:bCs/>
+          <w:sz w:val="28"/>
+          <w:szCs w:val="28"/>
+        </w:rPr>
+        <w:t>3</w:t>
+      </w:r>
+      <w:r>
+        <w:rPr>
+          <w:rFonts w:ascii="宋体" w:hAnsi="宋体"/>
+          <w:b/>
+          <w:bCs/>
+          <w:sz w:val="28"/>
+          <w:szCs w:val="28"/>
+        </w:rPr>
+        <w:t>.</w:t>
+      </w:r>
+      <w:r>
+        <w:rPr>
+          <w:b/>
+          <w:bCs/>
+          <w:sz w:val="28"/>
+          <w:szCs w:val="28"/>
+        </w:rPr>
+        <w:t>1</w:t>
+      </w:r>
+      <w:r>
+        <w:rPr>
+          <w:rFonts w:ascii="宋体" w:hAnsi="宋体" w:hint="eastAsia"/>
+          <w:b/>
+          <w:bCs/>
+          <w:sz w:val="28"/>
+          <w:szCs w:val="28"/>
+        </w:rPr>
+        <w:t xml:space="preserve"> 数据建模环境搭建</w:t>
+      </w:r>
+    </w:p>
+    <w:p>
+      <w:pPr>
+        <w:adjustRightInd w:val="0"/>
+        <w:snapToGrid w:val="0"/>
+        <w:spacing w:line="300" w:lineRule="auto"/>
+        <w:ind w:firstLineChars="200" w:firstLine="482"/>
+        <w:jc w:val="left"/>
+        <w:rPr>
+          <w:rFonts w:ascii="宋体" w:hAnsi="宋体" w:hint="eastAsia"/>
+          <w:b/>
+          <w:bCs/>
           <w:sz w:val="24"/>
         </w:rPr>
       </w:pPr>
@@ -13145,18 +13919,15 @@
           <w:szCs w:val="28"/>
         </w:rPr>
       </w:pPr>
-      <w:bookmarkStart w:id="23" w:name="_Toc33743002"/>
-      <w:bookmarkStart w:id="24" w:name="_Toc33743154"/>
-      <w:bookmarkStart w:id="25" w:name="_Toc33743584"/>
-      <w:r>
-        <w:rPr>
-          <w:rFonts w:hint="eastAsia"/>
+      <w:r>
+        <w:rPr>
+          <w:rFonts w:ascii="宋体" w:hAnsi="宋体" w:hint="eastAsia"/>
           <w:b/>
           <w:bCs/>
           <w:sz w:val="28"/>
           <w:szCs w:val="28"/>
         </w:rPr>
-        <w:t>2</w:t>
+        <w:t>3</w:t>
       </w:r>
       <w:r>
         <w:rPr>
@@ -13166,17 +13937,20 @@
           <w:sz w:val="28"/>
           <w:szCs w:val="28"/>
         </w:rPr>
-        <w:t>.</w:t>
-      </w:r>
-      <w:r>
-        <w:rPr>
+        <w:t xml:space="preserve">.2 </w:t>
+      </w:r>
+      <w:r>
+        <w:rPr>
+          <w:rFonts w:ascii="宋体" w:hAnsi="宋体" w:hint="eastAsia"/>
           <w:b/>
           <w:bCs/>
           <w:sz w:val="28"/>
           <w:szCs w:val="28"/>
         </w:rPr>
-        <w:t>2</w:t>
-      </w:r>
+        <w:t>物联网</w:t>
+      </w:r>
+      <w:bookmarkStart w:id="28" w:name="_GoBack"/>
+      <w:bookmarkEnd w:id="28"/>
       <w:r>
         <w:rPr>
           <w:rFonts w:ascii="宋体" w:hAnsi="宋体" w:hint="eastAsia"/>
@@ -13185,20 +13959,20 @@
           <w:sz w:val="28"/>
           <w:szCs w:val="28"/>
         </w:rPr>
-        <w:t>系统总体架构设计</w:t>
-      </w:r>
-      <w:bookmarkEnd w:id="23"/>
-      <w:bookmarkEnd w:id="24"/>
-      <w:bookmarkEnd w:id="25"/>
+        <w:t>平台开发环境搭建</w:t>
+      </w:r>
     </w:p>
     <w:p>
       <w:pPr>
         <w:adjustRightInd w:val="0"/>
         <w:snapToGrid w:val="0"/>
         <w:spacing w:line="300" w:lineRule="auto"/>
+        <w:ind w:firstLineChars="200" w:firstLine="482"/>
         <w:jc w:val="left"/>
         <w:rPr>
           <w:rFonts w:ascii="宋体" w:hAnsi="宋体"/>
+          <w:b/>
+          <w:bCs/>
           <w:sz w:val="24"/>
         </w:rPr>
       </w:pPr>
@@ -13210,65 +13984,66 @@
         <w:spacing w:line="300" w:lineRule="auto"/>
         <w:ind w:leftChars="200" w:left="420"/>
         <w:jc w:val="left"/>
-        <w:outlineLvl w:val="2"/>
+        <w:outlineLvl w:val="1"/>
+        <w:rPr>
+          <w:rFonts w:ascii="宋体" w:hAnsi="宋体" w:hint="eastAsia"/>
+          <w:b/>
+          <w:bCs/>
+          <w:sz w:val="28"/>
+          <w:szCs w:val="28"/>
+        </w:rPr>
+      </w:pPr>
+      <w:r>
+        <w:rPr>
+          <w:rFonts w:ascii="宋体" w:hAnsi="宋体" w:hint="eastAsia"/>
+          <w:b/>
+          <w:bCs/>
+          <w:sz w:val="28"/>
+          <w:szCs w:val="28"/>
+        </w:rPr>
+        <w:t>3</w:t>
+      </w:r>
+      <w:r>
         <w:rPr>
           <w:rFonts w:ascii="宋体" w:hAnsi="宋体"/>
           <w:b/>
           <w:bCs/>
-          <w:sz w:val="24"/>
-        </w:rPr>
-      </w:pPr>
-      <w:r>
-        <w:rPr>
-          <w:b/>
-          <w:bCs/>
-          <w:sz w:val="24"/>
-        </w:rPr>
-        <w:t>2</w:t>
-      </w:r>
-      <w:r>
-        <w:rPr>
-          <w:rFonts w:ascii="宋体" w:hAnsi="宋体"/>
-          <w:b/>
-          <w:bCs/>
-          <w:sz w:val="24"/>
-        </w:rPr>
-        <w:t>.</w:t>
-      </w:r>
-      <w:r>
-        <w:rPr>
-          <w:b/>
-          <w:bCs/>
-          <w:sz w:val="24"/>
-        </w:rPr>
-        <w:t>2</w:t>
-      </w:r>
-      <w:r>
-        <w:rPr>
-          <w:rFonts w:ascii="宋体" w:hAnsi="宋体"/>
-          <w:b/>
-          <w:bCs/>
-          <w:sz w:val="24"/>
-        </w:rPr>
-        <w:t>.</w:t>
-      </w:r>
-      <w:r>
-        <w:rPr>
-          <w:rFonts w:hint="eastAsia"/>
-          <w:b/>
-          <w:bCs/>
-          <w:sz w:val="24"/>
-        </w:rPr>
-        <w:t>1</w:t>
-      </w:r>
-      <w:r>
-        <w:rPr>
-          <w:rFonts w:ascii="宋体" w:hAnsi="宋体" w:hint="eastAsia"/>
-          <w:b/>
-          <w:bCs/>
-          <w:sz w:val="24"/>
-        </w:rPr>
-        <w:t>数据建模</w:t>
+          <w:sz w:val="28"/>
+          <w:szCs w:val="28"/>
+        </w:rPr>
+        <w:t xml:space="preserve">.3 </w:t>
+      </w:r>
+      <w:r>
+        <w:rPr>
+          <w:rFonts w:ascii="宋体" w:hAnsi="宋体" w:hint="eastAsia"/>
+          <w:b/>
+          <w:bCs/>
+          <w:sz w:val="28"/>
+          <w:szCs w:val="28"/>
+        </w:rPr>
+        <w:t>Web</w:t>
+      </w:r>
+      <w:proofErr w:type="gramStart"/>
+      <w:r>
+        <w:rPr>
+          <w:rFonts w:ascii="宋体" w:hAnsi="宋体" w:hint="eastAsia"/>
+          <w:b/>
+          <w:bCs/>
+          <w:sz w:val="28"/>
+          <w:szCs w:val="28"/>
+        </w:rPr>
+        <w:t>端开发</w:t>
+      </w:r>
+      <w:proofErr w:type="gramEnd"/>
+      <w:r>
+        <w:rPr>
+          <w:rFonts w:ascii="宋体" w:hAnsi="宋体" w:hint="eastAsia"/>
+          <w:b/>
+          <w:bCs/>
+          <w:sz w:val="28"/>
+          <w:szCs w:val="28"/>
+        </w:rPr>
+        <w:t>环境搭建</w:t>
       </w:r>
     </w:p>
     <w:p>
@@ -13276,184 +14051,7 @@
         <w:adjustRightInd w:val="0"/>
         <w:snapToGrid w:val="0"/>
         <w:spacing w:line="300" w:lineRule="auto"/>
-        <w:jc w:val="left"/>
-        <w:rPr>
-          <w:rFonts w:ascii="宋体" w:hAnsi="宋体"/>
-          <w:sz w:val="24"/>
-        </w:rPr>
-      </w:pPr>
-    </w:p>
-    <w:p>
-      <w:pPr>
-        <w:adjustRightInd w:val="0"/>
-        <w:snapToGrid w:val="0"/>
-        <w:spacing w:line="300" w:lineRule="auto"/>
-        <w:ind w:leftChars="200" w:left="420"/>
-        <w:jc w:val="left"/>
-        <w:outlineLvl w:val="2"/>
-        <w:rPr>
-          <w:rFonts w:ascii="宋体" w:hAnsi="宋体"/>
-          <w:b/>
-          <w:bCs/>
-          <w:sz w:val="24"/>
-        </w:rPr>
-      </w:pPr>
-      <w:r>
-        <w:rPr>
-          <w:rFonts w:hint="eastAsia"/>
-          <w:b/>
-          <w:bCs/>
-          <w:sz w:val="24"/>
-        </w:rPr>
-        <w:t>2</w:t>
-      </w:r>
-      <w:r>
-        <w:rPr>
-          <w:rFonts w:ascii="宋体" w:hAnsi="宋体" w:hint="eastAsia"/>
-          <w:b/>
-          <w:bCs/>
-          <w:sz w:val="24"/>
-        </w:rPr>
-        <w:t>.</w:t>
-      </w:r>
-      <w:r>
-        <w:rPr>
-          <w:rFonts w:hint="eastAsia"/>
-          <w:b/>
-          <w:bCs/>
-          <w:sz w:val="24"/>
-        </w:rPr>
-        <w:t>2</w:t>
-      </w:r>
-      <w:r>
-        <w:rPr>
-          <w:rFonts w:ascii="宋体" w:hAnsi="宋体"/>
-          <w:b/>
-          <w:bCs/>
-          <w:sz w:val="24"/>
-        </w:rPr>
-        <w:t>.</w:t>
-      </w:r>
-      <w:r>
-        <w:rPr>
-          <w:b/>
-          <w:bCs/>
-          <w:sz w:val="24"/>
-        </w:rPr>
-        <w:t>2</w:t>
-      </w:r>
-      <w:r>
-        <w:rPr>
-          <w:rFonts w:ascii="宋体" w:hAnsi="宋体" w:hint="eastAsia"/>
-          <w:b/>
-          <w:bCs/>
-          <w:sz w:val="24"/>
-        </w:rPr>
-        <w:t>系统主要硬件设计</w:t>
-      </w:r>
-    </w:p>
-    <w:p>
-      <w:pPr>
-        <w:adjustRightInd w:val="0"/>
-        <w:snapToGrid w:val="0"/>
-        <w:spacing w:line="300" w:lineRule="auto"/>
-        <w:jc w:val="left"/>
-        <w:rPr>
-          <w:rFonts w:ascii="宋体" w:hAnsi="宋体"/>
-          <w:sz w:val="24"/>
-        </w:rPr>
-      </w:pPr>
-    </w:p>
-    <w:p>
-      <w:pPr>
-        <w:adjustRightInd w:val="0"/>
-        <w:snapToGrid w:val="0"/>
-        <w:spacing w:line="300" w:lineRule="auto"/>
-        <w:ind w:leftChars="200" w:left="420"/>
-        <w:jc w:val="left"/>
-        <w:outlineLvl w:val="2"/>
-        <w:rPr>
-          <w:rFonts w:ascii="宋体" w:hAnsi="宋体"/>
-          <w:b/>
-          <w:bCs/>
-          <w:sz w:val="24"/>
-        </w:rPr>
-      </w:pPr>
-      <w:r>
-        <w:rPr>
-          <w:b/>
-          <w:bCs/>
-          <w:sz w:val="24"/>
-        </w:rPr>
-        <w:t>2</w:t>
-      </w:r>
-      <w:r>
-        <w:rPr>
-          <w:rFonts w:ascii="宋体" w:hAnsi="宋体"/>
-          <w:b/>
-          <w:bCs/>
-          <w:sz w:val="24"/>
-        </w:rPr>
-        <w:t>.</w:t>
-      </w:r>
-      <w:r>
-        <w:rPr>
-          <w:b/>
-          <w:bCs/>
-          <w:sz w:val="24"/>
-        </w:rPr>
-        <w:t>2</w:t>
-      </w:r>
-      <w:r>
-        <w:rPr>
-          <w:rFonts w:ascii="宋体" w:hAnsi="宋体"/>
-          <w:b/>
-          <w:bCs/>
-          <w:sz w:val="24"/>
-        </w:rPr>
-        <w:t>.</w:t>
-      </w:r>
-      <w:r>
-        <w:rPr>
-          <w:b/>
-          <w:bCs/>
-          <w:sz w:val="24"/>
-        </w:rPr>
-        <w:t>3</w:t>
-      </w:r>
-      <w:r>
-        <w:rPr>
-          <w:rFonts w:ascii="宋体" w:hAnsi="宋体" w:hint="eastAsia"/>
-          <w:b/>
-          <w:bCs/>
-          <w:sz w:val="24"/>
-        </w:rPr>
-        <w:t>系统</w:t>
-      </w:r>
-      <w:r>
-        <w:rPr>
-          <w:rFonts w:hint="eastAsia"/>
-          <w:b/>
-          <w:bCs/>
-          <w:sz w:val="24"/>
-        </w:rPr>
-        <w:t>Web</w:t>
-      </w:r>
-      <w:r>
-        <w:rPr>
-          <w:rFonts w:ascii="宋体" w:hAnsi="宋体" w:hint="eastAsia"/>
-          <w:b/>
-          <w:bCs/>
-          <w:sz w:val="24"/>
-        </w:rPr>
-        <w:t>端设计</w:t>
-      </w:r>
-    </w:p>
-    <w:p>
-      <w:pPr>
-        <w:adjustRightInd w:val="0"/>
-        <w:snapToGrid w:val="0"/>
-        <w:spacing w:line="300" w:lineRule="auto"/>
+        <w:ind w:firstLineChars="200" w:firstLine="480"/>
         <w:jc w:val="left"/>
         <w:rPr>
           <w:rFonts w:ascii="宋体" w:hAnsi="宋体"/>
@@ -13476,71 +14074,6 @@
           <w:szCs w:val="32"/>
         </w:rPr>
       </w:pPr>
-      <w:bookmarkStart w:id="26" w:name="_Toc33743003"/>
-      <w:bookmarkStart w:id="27" w:name="_Toc33743155"/>
-      <w:bookmarkStart w:id="28" w:name="_Toc33743585"/>
-      <w:r>
-        <w:rPr>
-          <w:rFonts w:eastAsia="黑体" w:hint="eastAsia"/>
-          <w:b/>
-          <w:bCs/>
-          <w:sz w:val="32"/>
-          <w:szCs w:val="32"/>
-        </w:rPr>
-        <w:lastRenderedPageBreak/>
-        <w:t>3</w:t>
-      </w:r>
-      <w:r>
-        <w:rPr>
-          <w:rFonts w:ascii="黑体" w:eastAsia="黑体" w:hAnsi="黑体"/>
-          <w:b/>
-          <w:bCs/>
-          <w:sz w:val="32"/>
-          <w:szCs w:val="32"/>
-        </w:rPr>
-        <w:t>.</w:t>
-      </w:r>
-      <w:r>
-        <w:rPr>
-          <w:rFonts w:ascii="黑体" w:eastAsia="黑体" w:hAnsi="黑体" w:hint="eastAsia"/>
-          <w:b/>
-          <w:bCs/>
-          <w:sz w:val="32"/>
-          <w:szCs w:val="32"/>
-        </w:rPr>
-        <w:t>系统开发环境搭建</w:t>
-      </w:r>
-      <w:bookmarkEnd w:id="26"/>
-      <w:bookmarkEnd w:id="27"/>
-      <w:bookmarkEnd w:id="28"/>
-    </w:p>
-    <w:p>
-      <w:pPr>
-        <w:adjustRightInd w:val="0"/>
-        <w:snapToGrid w:val="0"/>
-        <w:spacing w:line="300" w:lineRule="auto"/>
-        <w:jc w:val="left"/>
-        <w:rPr>
-          <w:rFonts w:ascii="宋体" w:hAnsi="宋体"/>
-          <w:sz w:val="24"/>
-        </w:rPr>
-      </w:pPr>
-    </w:p>
-    <w:p>
-      <w:pPr>
-        <w:adjustRightInd w:val="0"/>
-        <w:snapToGrid w:val="0"/>
-        <w:spacing w:beforeLines="100" w:before="240" w:line="300" w:lineRule="auto"/>
-        <w:jc w:val="center"/>
-        <w:outlineLvl w:val="0"/>
-        <w:rPr>
-          <w:rFonts w:ascii="黑体" w:eastAsia="黑体" w:hAnsi="黑体"/>
-          <w:b/>
-          <w:bCs/>
-          <w:sz w:val="32"/>
-          <w:szCs w:val="32"/>
-        </w:rPr>
-      </w:pPr>
       <w:bookmarkStart w:id="29" w:name="_Toc33743004"/>
       <w:bookmarkStart w:id="30" w:name="_Toc33743156"/>
       <w:bookmarkStart w:id="31" w:name="_Toc33743586"/>
@@ -13613,6 +14146,62 @@
         <w:adjustRightInd w:val="0"/>
         <w:snapToGrid w:val="0"/>
         <w:spacing w:line="300" w:lineRule="auto"/>
+        <w:ind w:leftChars="200" w:left="420"/>
+        <w:jc w:val="left"/>
+        <w:outlineLvl w:val="1"/>
+        <w:rPr>
+          <w:rFonts w:ascii="宋体" w:hAnsi="宋体"/>
+          <w:b/>
+          <w:bCs/>
+          <w:sz w:val="28"/>
+          <w:szCs w:val="28"/>
+        </w:rPr>
+      </w:pPr>
+      <w:r>
+        <w:rPr>
+          <w:b/>
+          <w:bCs/>
+          <w:sz w:val="28"/>
+          <w:szCs w:val="28"/>
+        </w:rPr>
+        <w:t>4</w:t>
+      </w:r>
+      <w:r>
+        <w:rPr>
+          <w:rFonts w:ascii="宋体" w:hAnsi="宋体"/>
+          <w:b/>
+          <w:bCs/>
+          <w:sz w:val="28"/>
+          <w:szCs w:val="28"/>
+        </w:rPr>
+        <w:t>.</w:t>
+      </w:r>
+      <w:r>
+        <w:rPr>
+          <w:b/>
+          <w:bCs/>
+          <w:sz w:val="28"/>
+          <w:szCs w:val="28"/>
+        </w:rPr>
+        <w:t>1</w:t>
+      </w:r>
+      <w:r>
+        <w:rPr>
+          <w:rFonts w:ascii="宋体" w:hAnsi="宋体" w:hint="eastAsia"/>
+          <w:b/>
+          <w:bCs/>
+          <w:sz w:val="28"/>
+          <w:szCs w:val="28"/>
+        </w:rPr>
+        <w:t xml:space="preserve"> 物联网平台实现</w:t>
+      </w:r>
+    </w:p>
+    <w:p>
+      <w:pPr>
+        <w:adjustRightInd w:val="0"/>
+        <w:snapToGrid w:val="0"/>
+        <w:spacing w:line="300" w:lineRule="auto"/>
+        <w:ind w:firstLineChars="200" w:firstLine="480"/>
         <w:jc w:val="left"/>
         <w:rPr>
           <w:rFonts w:ascii="宋体" w:hAnsi="宋体"/>
@@ -14392,9 +14981,6 @@
     <w:p>
       <w:pPr>
         <w:pStyle w:val="af1"/>
-        <w:rPr>
-          <w:rFonts w:hint="eastAsia"/>
-        </w:rPr>
       </w:pPr>
       <w:r>
         <w:rPr>
@@ -14444,6 +15030,87 @@
           <w:rFonts w:hint="eastAsia"/>
         </w:rPr>
         <w:t>的最新修订版本。</w:t>
+      </w:r>
+    </w:p>
+  </w:footnote>
+  <w:footnote w:id="2">
+    <w:p>
+      <w:pPr>
+        <w:pStyle w:val="af1"/>
+        <w:spacing w:line="300" w:lineRule="auto"/>
+        <w:rPr>
+          <w:rFonts w:hint="eastAsia"/>
+        </w:rPr>
+      </w:pPr>
+      <w:r>
+        <w:rPr>
+          <w:rStyle w:val="af3"/>
+          <w:vertAlign w:val="baseline"/>
+        </w:rPr>
+        <w:footnoteRef/>
+      </w:r>
+      <w:r>
+        <w:t xml:space="preserve"> </w:t>
+      </w:r>
+      <w:r>
+        <w:rPr>
+          <w:rFonts w:hint="eastAsia"/>
+        </w:rPr>
+        <w:t xml:space="preserve">Power Designer </w:t>
+      </w:r>
+      <w:r>
+        <w:rPr>
+          <w:rFonts w:hint="eastAsia"/>
+        </w:rPr>
+        <w:t>是</w:t>
+      </w:r>
+      <w:r>
+        <w:rPr>
+          <w:rFonts w:hint="eastAsia"/>
+        </w:rPr>
+        <w:t>Sybase</w:t>
+      </w:r>
+      <w:r>
+        <w:rPr>
+          <w:rFonts w:hint="eastAsia"/>
+        </w:rPr>
+        <w:t>公司的</w:t>
+      </w:r>
+      <w:r>
+        <w:rPr>
+          <w:rFonts w:hint="eastAsia"/>
+        </w:rPr>
+        <w:t>CASE</w:t>
+      </w:r>
+      <w:r>
+        <w:rPr>
+          <w:rFonts w:hint="eastAsia"/>
+        </w:rPr>
+        <w:t>工具集</w:t>
+      </w:r>
+      <w:r>
+        <w:rPr>
+          <w:rFonts w:hint="eastAsia"/>
+        </w:rPr>
+        <w:t>。</w:t>
+      </w:r>
+      <w:r>
+        <w:rPr>
+          <w:rFonts w:hint="eastAsia"/>
+        </w:rPr>
+        <w:t>利用</w:t>
+      </w:r>
+      <w:r>
+        <w:rPr>
+          <w:rFonts w:hint="eastAsia"/>
+        </w:rPr>
+        <w:t>Power Designer</w:t>
+      </w:r>
+      <w:r>
+        <w:rPr>
+          <w:rFonts w:hint="eastAsia"/>
+        </w:rPr>
+        <w:t>可以制作数据流程图、概念数据模型、物理数据模型，还可以为数据仓库制作结构模型，也能对团队设计模型进行控制。</w:t>
       </w:r>
     </w:p>
   </w:footnote>
@@ -15218,14 +15885,13 @@
     <w:next w:val="a"/>
     <w:autoRedefine/>
     <w:uiPriority w:val="39"/>
-    <w:rsid w:val="00322D47"/>
+    <w:rsid w:val="004818B2"/>
     <w:pPr>
       <w:ind w:left="210"/>
       <w:jc w:val="left"/>
     </w:pPr>
     <w:rPr>
       <w:rFonts w:ascii="Calibri" w:hAnsi="Calibri" w:cs="Calibri"/>
-      <w:smallCaps/>
       <w:sz w:val="20"/>
       <w:szCs w:val="20"/>
     </w:rPr>
@@ -15782,7 +16448,7 @@
 </file>
 
 <file path=customXml/itemProps1.xml><?xml version="1.0" encoding="utf-8"?>
-<ds:datastoreItem xmlns:ds="http://schemas.openxmlformats.org/officeDocument/2006/customXml" ds:itemID="{F75B1596-2021-4C0D-B5A0-F1CD6F0AC139}">
+<ds:datastoreItem xmlns:ds="http://schemas.openxmlformats.org/officeDocument/2006/customXml" ds:itemID="{A732D770-7EE8-4836-83F0-08F5BBE7A975}">
   <ds:schemaRefs>
     <ds:schemaRef ds:uri="http://schemas.openxmlformats.org/officeDocument/2006/bibliography"/>
   </ds:schemaRefs>

</xml_diff>